<commit_message>
CRUD completo e funcional
</commit_message>
<xml_diff>
--- a/ExercicioAula04/Exercicios_Teorico.docx
+++ b/ExercicioAula04/Exercicios_Teorico.docx
@@ -3835,8 +3835,6 @@
               </w:rPr>
               <w:t xml:space="preserve"> o seu propósito</w:t>
             </w:r>
-            <w:bookmarkStart w:id="0" w:name="_GoBack"/>
-            <w:bookmarkEnd w:id="0"/>
             <w:r>
               <w:rPr>
                 <w:rFonts w:ascii="Times New Roman" w:eastAsia="Times New Roman" w:hAnsi="Times New Roman" w:cs="Times New Roman"/>
@@ -3979,10 +3977,12 @@
         </w:numPr>
         <w:spacing w:after="0" w:line="240" w:lineRule="auto"/>
         <w:ind w:left="360"/>
+        <w:jc w:val="center"/>
         <w:textAlignment w:val="baseline"/>
         <w:rPr>
-          <w:rFonts w:ascii="Verdana" w:eastAsia="Times New Roman" w:hAnsi="Verdana" w:cs="Times New Roman"/>
-          <w:color w:val="000000"/>
+          <w:rFonts w:ascii="Times New Roman" w:eastAsia="Times New Roman" w:hAnsi="Times New Roman" w:cs="Times New Roman"/>
+          <w:sz w:val="24"/>
+          <w:szCs w:val="24"/>
           <w:lang w:eastAsia="pt-BR"/>
         </w:rPr>
       </w:pPr>
@@ -4080,7 +4080,6 @@
         <w:t>/</w:t>
       </w:r>
       <w:proofErr w:type="spellStart"/>
-      <w:proofErr w:type="gramStart"/>
       <w:r>
         <w:rPr>
           <w:rFonts w:ascii="Verdana" w:eastAsia="Times New Roman" w:hAnsi="Verdana" w:cs="Times New Roman"/>
@@ -4091,31 +4090,8 @@
         </w:rPr>
         <w:t>Repositories</w:t>
       </w:r>
+      <w:bookmarkStart w:id="0" w:name="_GoBack"/>
       <w:proofErr w:type="spellEnd"/>
-      <w:proofErr w:type="gramEnd"/>
-    </w:p>
-    <w:p>
-      <w:pPr>
-        <w:spacing w:after="0" w:line="240" w:lineRule="auto"/>
-        <w:rPr>
-          <w:rFonts w:ascii="Times New Roman" w:eastAsia="Times New Roman" w:hAnsi="Times New Roman" w:cs="Times New Roman"/>
-          <w:sz w:val="24"/>
-          <w:szCs w:val="24"/>
-          <w:lang w:eastAsia="pt-BR"/>
-        </w:rPr>
-      </w:pPr>
-    </w:p>
-    <w:p>
-      <w:pPr>
-        <w:spacing w:after="0" w:line="240" w:lineRule="auto"/>
-        <w:jc w:val="center"/>
-        <w:rPr>
-          <w:rFonts w:ascii="Times New Roman" w:eastAsia="Times New Roman" w:hAnsi="Times New Roman" w:cs="Times New Roman"/>
-          <w:sz w:val="24"/>
-          <w:szCs w:val="24"/>
-          <w:lang w:eastAsia="pt-BR"/>
-        </w:rPr>
-      </w:pPr>
       <w:r>
         <w:rPr>
           <w:rFonts w:ascii="Times New Roman" w:eastAsia="Times New Roman" w:hAnsi="Times New Roman" w:cs="Times New Roman"/>
@@ -4126,11 +4102,10 @@
           <w:bdr w:val="none" w:sz="0" w:space="0" w:color="auto" w:frame="1"/>
           <w:lang w:eastAsia="pt-BR"/>
         </w:rPr>
-        <w:lastRenderedPageBreak/>
         <w:drawing>
-          <wp:inline distT="0" distB="0" distL="0" distR="0">
-            <wp:extent cx="14439900" cy="7665720"/>
-            <wp:effectExtent l="0" t="0" r="0" b="0"/>
+          <wp:inline distT="0" distB="0" distL="0" distR="0" wp14:anchorId="28216E16" wp14:editId="25891AA2">
+            <wp:extent cx="5939434" cy="3153072"/>
+            <wp:effectExtent l="0" t="0" r="4445" b="9525"/>
             <wp:docPr id="1" name="Imagem 1" descr="Interface gráfica do usuário&#10;&#10;Descrição gerada automaticamente"/>
             <wp:cNvGraphicFramePr>
               <a:graphicFrameLocks xmlns:a="http://schemas.openxmlformats.org/drawingml/2006/main" noChangeAspect="1"/>
@@ -4160,7 +4135,7 @@
                   <pic:spPr bwMode="auto">
                     <a:xfrm>
                       <a:off x="0" y="0"/>
-                      <a:ext cx="14439900" cy="7665720"/>
+                      <a:ext cx="5939434" cy="3153072"/>
                     </a:xfrm>
                     <a:prstGeom prst="rect">
                       <a:avLst/>
@@ -4176,6 +4151,7 @@
           </wp:inline>
         </w:drawing>
       </w:r>
+      <w:bookmarkEnd w:id="0"/>
     </w:p>
     <w:p>
       <w:pPr>
@@ -4293,7 +4269,6 @@
           <w:color w:val="000000"/>
           <w:lang w:eastAsia="pt-BR"/>
         </w:rPr>
-        <w:lastRenderedPageBreak/>
         <w:tab/>
         <w:t>“</w:t>
       </w:r>
@@ -4590,6 +4565,7 @@
           <w:color w:val="000000"/>
           <w:lang w:eastAsia="pt-BR"/>
         </w:rPr>
+        <w:lastRenderedPageBreak/>
         <w:tab/>
       </w:r>
       <w:r>
@@ -7706,7 +7682,6 @@
           <w:color w:val="000000"/>
           <w:lang w:eastAsia="pt-BR"/>
         </w:rPr>
-        <w:lastRenderedPageBreak/>
         <w:t>    </w:t>
       </w:r>
       <w:r>
@@ -8061,6 +8036,7 @@
           <w:color w:val="000000"/>
           <w:lang w:eastAsia="pt-BR"/>
         </w:rPr>
+        <w:lastRenderedPageBreak/>
         <w:t>    </w:t>
       </w:r>
       <w:proofErr w:type="gramStart"/>

</xml_diff>